<commit_message>
added "Informieren" and "Planen"
</commit_message>
<xml_diff>
--- a/Documentary/Dokumentation-M31_Andrin-Rüegg.docx
+++ b/Documentary/Dokumentation-M31_Andrin-Rüegg.docx
@@ -10,6 +10,7 @@
           <w:docPartUnique/>
         </w:docPartObj>
       </w:sdtPr>
+      <w:sdtEndPr/>
       <w:sdtContent>
         <w:p>
           <w:r>
@@ -132,6 +133,7 @@
                                     <w:dataBinding w:prefixMappings="xmlns:ns0='http://purl.org/dc/elements/1.1/' xmlns:ns1='http://schemas.openxmlformats.org/package/2006/metadata/core-properties' " w:xpath="/ns1:coreProperties[1]/ns0:creator[1]" w:storeItemID="{6C3C8BC8-F283-45AE-878A-BAB7291924A1}"/>
                                     <w:text/>
                                   </w:sdtPr>
+                                  <w:sdtEndPr/>
                                   <w:sdtContent>
                                     <w:p>
                                       <w:pPr>
@@ -173,6 +175,7 @@
                                       <w:dataBinding w:prefixMappings="xmlns:ns0='http://schemas.openxmlformats.org/officeDocument/2006/extended-properties' " w:xpath="/ns0:Properties[1]/ns0:Company[1]" w:storeItemID="{6668398D-A668-4E3E-A5EB-62B293D839F1}"/>
                                       <w:text/>
                                     </w:sdtPr>
+                                    <w:sdtEndPr/>
                                     <w:sdtContent>
                                       <w:r>
                                         <w:rPr>
@@ -201,6 +204,7 @@
                                       <w:dataBinding w:prefixMappings="xmlns:ns0='http://schemas.microsoft.com/office/2006/coverPageProps' " w:xpath="/ns0:CoverPageProperties[1]/ns0:CompanyAddress[1]" w:storeItemID="{55AF091B-3C7A-41E3-B477-F2FDAA23CFDA}"/>
                                       <w:text/>
                                     </w:sdtPr>
+                                    <w:sdtEndPr/>
                                     <w:sdtContent>
                                       <w:r>
                                         <w:rPr>
@@ -318,6 +322,7 @@
                               <w:dataBinding w:prefixMappings="xmlns:ns0='http://purl.org/dc/elements/1.1/' xmlns:ns1='http://schemas.openxmlformats.org/package/2006/metadata/core-properties' " w:xpath="/ns1:coreProperties[1]/ns0:creator[1]" w:storeItemID="{6C3C8BC8-F283-45AE-878A-BAB7291924A1}"/>
                               <w:text/>
                             </w:sdtPr>
+                            <w:sdtEndPr/>
                             <w:sdtContent>
                               <w:p>
                                 <w:pPr>
@@ -359,6 +364,7 @@
                                 <w:dataBinding w:prefixMappings="xmlns:ns0='http://schemas.openxmlformats.org/officeDocument/2006/extended-properties' " w:xpath="/ns0:Properties[1]/ns0:Company[1]" w:storeItemID="{6668398D-A668-4E3E-A5EB-62B293D839F1}"/>
                                 <w:text/>
                               </w:sdtPr>
+                              <w:sdtEndPr/>
                               <w:sdtContent>
                                 <w:r>
                                   <w:rPr>
@@ -387,6 +393,7 @@
                                 <w:dataBinding w:prefixMappings="xmlns:ns0='http://schemas.microsoft.com/office/2006/coverPageProps' " w:xpath="/ns0:CoverPageProperties[1]/ns0:CompanyAddress[1]" w:storeItemID="{55AF091B-3C7A-41E3-B477-F2FDAA23CFDA}"/>
                                 <w:text/>
                               </w:sdtPr>
+                              <w:sdtEndPr/>
                               <w:sdtContent>
                                 <w:r>
                                   <w:rPr>
@@ -562,6 +569,15 @@
     </w:sdt>
     <w:sdt>
       <w:sdtPr>
+        <w:rPr>
+          <w:rFonts w:asciiTheme="minorHAnsi" w:eastAsiaTheme="minorHAnsi" w:hAnsiTheme="minorHAnsi" w:cstheme="minorBidi"/>
+          <w:color w:val="auto"/>
+          <w:kern w:val="2"/>
+          <w:sz w:val="22"/>
+          <w:szCs w:val="22"/>
+          <w:lang w:eastAsia="en-US"/>
+          <w14:ligatures w14:val="standardContextual"/>
+        </w:rPr>
         <w:id w:val="-2128457319"/>
         <w:docPartObj>
           <w:docPartGallery w:val="Table of Contents"/>
@@ -570,15 +586,8 @@
       </w:sdtPr>
       <w:sdtEndPr>
         <w:rPr>
-          <w:rFonts w:asciiTheme="minorHAnsi" w:eastAsiaTheme="minorHAnsi" w:hAnsiTheme="minorHAnsi" w:cstheme="minorBidi"/>
           <w:b/>
           <w:bCs/>
-          <w:color w:val="auto"/>
-          <w:kern w:val="2"/>
-          <w:sz w:val="22"/>
-          <w:szCs w:val="22"/>
-          <w:lang w:eastAsia="en-US"/>
-          <w14:ligatures w14:val="standardContextual"/>
         </w:rPr>
       </w:sdtEndPr>
       <w:sdtContent>
@@ -611,6 +620,8 @@
               <w:rFonts w:cstheme="minorBidi"/>
               <w:noProof/>
               <w:kern w:val="2"/>
+              <w:sz w:val="32"/>
+              <w:szCs w:val="32"/>
               <w14:ligatures w14:val="standardContextual"/>
             </w:rPr>
           </w:pPr>
@@ -628,6 +639,8 @@
               <w:rPr>
                 <w:rStyle w:val="Hyperlink"/>
                 <w:noProof/>
+                <w:sz w:val="32"/>
+                <w:szCs w:val="32"/>
               </w:rPr>
               <w:t>1.</w:t>
             </w:r>
@@ -636,6 +649,8 @@
                 <w:rFonts w:cstheme="minorBidi"/>
                 <w:noProof/>
                 <w:kern w:val="2"/>
+                <w:sz w:val="32"/>
+                <w:szCs w:val="32"/>
                 <w14:ligatures w14:val="standardContextual"/>
               </w:rPr>
               <w:tab/>
@@ -644,6 +659,8 @@
               <w:rPr>
                 <w:rStyle w:val="Hyperlink"/>
                 <w:noProof/>
+                <w:sz w:val="32"/>
+                <w:szCs w:val="32"/>
               </w:rPr>
               <w:t>Informieren</w:t>
             </w:r>
@@ -651,6 +668,8 @@
               <w:rPr>
                 <w:noProof/>
                 <w:webHidden/>
+                <w:sz w:val="32"/>
+                <w:szCs w:val="32"/>
               </w:rPr>
               <w:tab/>
             </w:r>
@@ -658,6 +677,8 @@
               <w:rPr>
                 <w:noProof/>
                 <w:webHidden/>
+                <w:sz w:val="32"/>
+                <w:szCs w:val="32"/>
               </w:rPr>
               <w:fldChar w:fldCharType="begin"/>
             </w:r>
@@ -665,6 +686,8 @@
               <w:rPr>
                 <w:noProof/>
                 <w:webHidden/>
+                <w:sz w:val="32"/>
+                <w:szCs w:val="32"/>
               </w:rPr>
               <w:instrText xml:space="preserve"> PAGEREF _Toc147993631 \h </w:instrText>
             </w:r>
@@ -672,12 +695,16 @@
               <w:rPr>
                 <w:noProof/>
                 <w:webHidden/>
+                <w:sz w:val="32"/>
+                <w:szCs w:val="32"/>
               </w:rPr>
             </w:r>
             <w:r>
               <w:rPr>
                 <w:noProof/>
                 <w:webHidden/>
+                <w:sz w:val="32"/>
+                <w:szCs w:val="32"/>
               </w:rPr>
               <w:fldChar w:fldCharType="separate"/>
             </w:r>
@@ -685,6 +712,8 @@
               <w:rPr>
                 <w:noProof/>
                 <w:webHidden/>
+                <w:sz w:val="32"/>
+                <w:szCs w:val="32"/>
               </w:rPr>
               <w:t>2</w:t>
             </w:r>
@@ -692,6 +721,8 @@
               <w:rPr>
                 <w:noProof/>
                 <w:webHidden/>
+                <w:sz w:val="32"/>
+                <w:szCs w:val="32"/>
               </w:rPr>
               <w:fldChar w:fldCharType="end"/>
             </w:r>
@@ -708,6 +739,8 @@
               <w:rFonts w:cstheme="minorBidi"/>
               <w:noProof/>
               <w:kern w:val="2"/>
+              <w:sz w:val="32"/>
+              <w:szCs w:val="32"/>
               <w14:ligatures w14:val="standardContextual"/>
             </w:rPr>
           </w:pPr>
@@ -716,6 +749,8 @@
               <w:rPr>
                 <w:rStyle w:val="Hyperlink"/>
                 <w:noProof/>
+                <w:sz w:val="32"/>
+                <w:szCs w:val="32"/>
               </w:rPr>
               <w:t>2.</w:t>
             </w:r>
@@ -724,6 +759,8 @@
                 <w:rFonts w:cstheme="minorBidi"/>
                 <w:noProof/>
                 <w:kern w:val="2"/>
+                <w:sz w:val="32"/>
+                <w:szCs w:val="32"/>
                 <w14:ligatures w14:val="standardContextual"/>
               </w:rPr>
               <w:tab/>
@@ -732,6 +769,8 @@
               <w:rPr>
                 <w:rStyle w:val="Hyperlink"/>
                 <w:noProof/>
+                <w:sz w:val="32"/>
+                <w:szCs w:val="32"/>
               </w:rPr>
               <w:t>Planen</w:t>
             </w:r>
@@ -739,6 +778,8 @@
               <w:rPr>
                 <w:noProof/>
                 <w:webHidden/>
+                <w:sz w:val="32"/>
+                <w:szCs w:val="32"/>
               </w:rPr>
               <w:tab/>
             </w:r>
@@ -746,6 +787,8 @@
               <w:rPr>
                 <w:noProof/>
                 <w:webHidden/>
+                <w:sz w:val="32"/>
+                <w:szCs w:val="32"/>
               </w:rPr>
               <w:fldChar w:fldCharType="begin"/>
             </w:r>
@@ -753,6 +796,8 @@
               <w:rPr>
                 <w:noProof/>
                 <w:webHidden/>
+                <w:sz w:val="32"/>
+                <w:szCs w:val="32"/>
               </w:rPr>
               <w:instrText xml:space="preserve"> PAGEREF _Toc147993632 \h </w:instrText>
             </w:r>
@@ -760,12 +805,16 @@
               <w:rPr>
                 <w:noProof/>
                 <w:webHidden/>
+                <w:sz w:val="32"/>
+                <w:szCs w:val="32"/>
               </w:rPr>
             </w:r>
             <w:r>
               <w:rPr>
                 <w:noProof/>
                 <w:webHidden/>
+                <w:sz w:val="32"/>
+                <w:szCs w:val="32"/>
               </w:rPr>
               <w:fldChar w:fldCharType="separate"/>
             </w:r>
@@ -773,6 +822,8 @@
               <w:rPr>
                 <w:noProof/>
                 <w:webHidden/>
+                <w:sz w:val="32"/>
+                <w:szCs w:val="32"/>
               </w:rPr>
               <w:t>2</w:t>
             </w:r>
@@ -780,6 +831,8 @@
               <w:rPr>
                 <w:noProof/>
                 <w:webHidden/>
+                <w:sz w:val="32"/>
+                <w:szCs w:val="32"/>
               </w:rPr>
               <w:fldChar w:fldCharType="end"/>
             </w:r>
@@ -796,6 +849,8 @@
               <w:rFonts w:cstheme="minorBidi"/>
               <w:noProof/>
               <w:kern w:val="2"/>
+              <w:sz w:val="32"/>
+              <w:szCs w:val="32"/>
               <w14:ligatures w14:val="standardContextual"/>
             </w:rPr>
           </w:pPr>
@@ -804,6 +859,8 @@
               <w:rPr>
                 <w:rStyle w:val="Hyperlink"/>
                 <w:noProof/>
+                <w:sz w:val="32"/>
+                <w:szCs w:val="32"/>
               </w:rPr>
               <w:t>3.</w:t>
             </w:r>
@@ -812,6 +869,8 @@
                 <w:rFonts w:cstheme="minorBidi"/>
                 <w:noProof/>
                 <w:kern w:val="2"/>
+                <w:sz w:val="32"/>
+                <w:szCs w:val="32"/>
                 <w14:ligatures w14:val="standardContextual"/>
               </w:rPr>
               <w:tab/>
@@ -820,6 +879,8 @@
               <w:rPr>
                 <w:rStyle w:val="Hyperlink"/>
                 <w:noProof/>
+                <w:sz w:val="32"/>
+                <w:szCs w:val="32"/>
               </w:rPr>
               <w:t>Entscheiden</w:t>
             </w:r>
@@ -827,6 +888,8 @@
               <w:rPr>
                 <w:noProof/>
                 <w:webHidden/>
+                <w:sz w:val="32"/>
+                <w:szCs w:val="32"/>
               </w:rPr>
               <w:tab/>
             </w:r>
@@ -834,6 +897,8 @@
               <w:rPr>
                 <w:noProof/>
                 <w:webHidden/>
+                <w:sz w:val="32"/>
+                <w:szCs w:val="32"/>
               </w:rPr>
               <w:fldChar w:fldCharType="begin"/>
             </w:r>
@@ -841,6 +906,8 @@
               <w:rPr>
                 <w:noProof/>
                 <w:webHidden/>
+                <w:sz w:val="32"/>
+                <w:szCs w:val="32"/>
               </w:rPr>
               <w:instrText xml:space="preserve"> PAGEREF _Toc147993633 \h </w:instrText>
             </w:r>
@@ -848,12 +915,16 @@
               <w:rPr>
                 <w:noProof/>
                 <w:webHidden/>
+                <w:sz w:val="32"/>
+                <w:szCs w:val="32"/>
               </w:rPr>
             </w:r>
             <w:r>
               <w:rPr>
                 <w:noProof/>
                 <w:webHidden/>
+                <w:sz w:val="32"/>
+                <w:szCs w:val="32"/>
               </w:rPr>
               <w:fldChar w:fldCharType="separate"/>
             </w:r>
@@ -861,6 +932,8 @@
               <w:rPr>
                 <w:noProof/>
                 <w:webHidden/>
+                <w:sz w:val="32"/>
+                <w:szCs w:val="32"/>
               </w:rPr>
               <w:t>2</w:t>
             </w:r>
@@ -868,6 +941,8 @@
               <w:rPr>
                 <w:noProof/>
                 <w:webHidden/>
+                <w:sz w:val="32"/>
+                <w:szCs w:val="32"/>
               </w:rPr>
               <w:fldChar w:fldCharType="end"/>
             </w:r>
@@ -884,6 +959,8 @@
               <w:rFonts w:cstheme="minorBidi"/>
               <w:noProof/>
               <w:kern w:val="2"/>
+              <w:sz w:val="32"/>
+              <w:szCs w:val="32"/>
               <w14:ligatures w14:val="standardContextual"/>
             </w:rPr>
           </w:pPr>
@@ -892,6 +969,8 @@
               <w:rPr>
                 <w:rStyle w:val="Hyperlink"/>
                 <w:noProof/>
+                <w:sz w:val="32"/>
+                <w:szCs w:val="32"/>
               </w:rPr>
               <w:t>4.</w:t>
             </w:r>
@@ -900,6 +979,8 @@
                 <w:rFonts w:cstheme="minorBidi"/>
                 <w:noProof/>
                 <w:kern w:val="2"/>
+                <w:sz w:val="32"/>
+                <w:szCs w:val="32"/>
                 <w14:ligatures w14:val="standardContextual"/>
               </w:rPr>
               <w:tab/>
@@ -908,6 +989,8 @@
               <w:rPr>
                 <w:rStyle w:val="Hyperlink"/>
                 <w:noProof/>
+                <w:sz w:val="32"/>
+                <w:szCs w:val="32"/>
               </w:rPr>
               <w:t>Realisieren</w:t>
             </w:r>
@@ -915,6 +998,8 @@
               <w:rPr>
                 <w:noProof/>
                 <w:webHidden/>
+                <w:sz w:val="32"/>
+                <w:szCs w:val="32"/>
               </w:rPr>
               <w:tab/>
             </w:r>
@@ -922,6 +1007,8 @@
               <w:rPr>
                 <w:noProof/>
                 <w:webHidden/>
+                <w:sz w:val="32"/>
+                <w:szCs w:val="32"/>
               </w:rPr>
               <w:fldChar w:fldCharType="begin"/>
             </w:r>
@@ -929,6 +1016,8 @@
               <w:rPr>
                 <w:noProof/>
                 <w:webHidden/>
+                <w:sz w:val="32"/>
+                <w:szCs w:val="32"/>
               </w:rPr>
               <w:instrText xml:space="preserve"> PAGEREF _Toc147993634 \h </w:instrText>
             </w:r>
@@ -936,12 +1025,16 @@
               <w:rPr>
                 <w:noProof/>
                 <w:webHidden/>
+                <w:sz w:val="32"/>
+                <w:szCs w:val="32"/>
               </w:rPr>
             </w:r>
             <w:r>
               <w:rPr>
                 <w:noProof/>
                 <w:webHidden/>
+                <w:sz w:val="32"/>
+                <w:szCs w:val="32"/>
               </w:rPr>
               <w:fldChar w:fldCharType="separate"/>
             </w:r>
@@ -949,6 +1042,8 @@
               <w:rPr>
                 <w:noProof/>
                 <w:webHidden/>
+                <w:sz w:val="32"/>
+                <w:szCs w:val="32"/>
               </w:rPr>
               <w:t>2</w:t>
             </w:r>
@@ -956,6 +1051,8 @@
               <w:rPr>
                 <w:noProof/>
                 <w:webHidden/>
+                <w:sz w:val="32"/>
+                <w:szCs w:val="32"/>
               </w:rPr>
               <w:fldChar w:fldCharType="end"/>
             </w:r>
@@ -972,6 +1069,8 @@
               <w:rFonts w:cstheme="minorBidi"/>
               <w:noProof/>
               <w:kern w:val="2"/>
+              <w:sz w:val="32"/>
+              <w:szCs w:val="32"/>
               <w14:ligatures w14:val="standardContextual"/>
             </w:rPr>
           </w:pPr>
@@ -980,6 +1079,8 @@
               <w:rPr>
                 <w:rStyle w:val="Hyperlink"/>
                 <w:noProof/>
+                <w:sz w:val="32"/>
+                <w:szCs w:val="32"/>
               </w:rPr>
               <w:t>5.</w:t>
             </w:r>
@@ -988,6 +1089,8 @@
                 <w:rFonts w:cstheme="minorBidi"/>
                 <w:noProof/>
                 <w:kern w:val="2"/>
+                <w:sz w:val="32"/>
+                <w:szCs w:val="32"/>
                 <w14:ligatures w14:val="standardContextual"/>
               </w:rPr>
               <w:tab/>
@@ -996,6 +1099,8 @@
               <w:rPr>
                 <w:rStyle w:val="Hyperlink"/>
                 <w:noProof/>
+                <w:sz w:val="32"/>
+                <w:szCs w:val="32"/>
               </w:rPr>
               <w:t>Kontrollieren</w:t>
             </w:r>
@@ -1003,6 +1108,8 @@
               <w:rPr>
                 <w:noProof/>
                 <w:webHidden/>
+                <w:sz w:val="32"/>
+                <w:szCs w:val="32"/>
               </w:rPr>
               <w:tab/>
             </w:r>
@@ -1010,6 +1117,8 @@
               <w:rPr>
                 <w:noProof/>
                 <w:webHidden/>
+                <w:sz w:val="32"/>
+                <w:szCs w:val="32"/>
               </w:rPr>
               <w:fldChar w:fldCharType="begin"/>
             </w:r>
@@ -1017,6 +1126,8 @@
               <w:rPr>
                 <w:noProof/>
                 <w:webHidden/>
+                <w:sz w:val="32"/>
+                <w:szCs w:val="32"/>
               </w:rPr>
               <w:instrText xml:space="preserve"> PAGEREF _Toc147993635 \h </w:instrText>
             </w:r>
@@ -1024,12 +1135,16 @@
               <w:rPr>
                 <w:noProof/>
                 <w:webHidden/>
+                <w:sz w:val="32"/>
+                <w:szCs w:val="32"/>
               </w:rPr>
             </w:r>
             <w:r>
               <w:rPr>
                 <w:noProof/>
                 <w:webHidden/>
+                <w:sz w:val="32"/>
+                <w:szCs w:val="32"/>
               </w:rPr>
               <w:fldChar w:fldCharType="separate"/>
             </w:r>
@@ -1037,6 +1152,8 @@
               <w:rPr>
                 <w:noProof/>
                 <w:webHidden/>
+                <w:sz w:val="32"/>
+                <w:szCs w:val="32"/>
               </w:rPr>
               <w:t>2</w:t>
             </w:r>
@@ -1044,6 +1161,8 @@
               <w:rPr>
                 <w:noProof/>
                 <w:webHidden/>
+                <w:sz w:val="32"/>
+                <w:szCs w:val="32"/>
               </w:rPr>
               <w:fldChar w:fldCharType="end"/>
             </w:r>
@@ -1060,6 +1179,8 @@
               <w:rFonts w:cstheme="minorBidi"/>
               <w:noProof/>
               <w:kern w:val="2"/>
+              <w:sz w:val="32"/>
+              <w:szCs w:val="32"/>
               <w14:ligatures w14:val="standardContextual"/>
             </w:rPr>
           </w:pPr>
@@ -1068,6 +1189,8 @@
               <w:rPr>
                 <w:rStyle w:val="Hyperlink"/>
                 <w:noProof/>
+                <w:sz w:val="32"/>
+                <w:szCs w:val="32"/>
               </w:rPr>
               <w:t>6.</w:t>
             </w:r>
@@ -1076,6 +1199,8 @@
                 <w:rFonts w:cstheme="minorBidi"/>
                 <w:noProof/>
                 <w:kern w:val="2"/>
+                <w:sz w:val="32"/>
+                <w:szCs w:val="32"/>
                 <w14:ligatures w14:val="standardContextual"/>
               </w:rPr>
               <w:tab/>
@@ -1084,6 +1209,8 @@
               <w:rPr>
                 <w:rStyle w:val="Hyperlink"/>
                 <w:noProof/>
+                <w:sz w:val="32"/>
+                <w:szCs w:val="32"/>
               </w:rPr>
               <w:t>Auswerten</w:t>
             </w:r>
@@ -1091,6 +1218,8 @@
               <w:rPr>
                 <w:noProof/>
                 <w:webHidden/>
+                <w:sz w:val="32"/>
+                <w:szCs w:val="32"/>
               </w:rPr>
               <w:tab/>
             </w:r>
@@ -1098,6 +1227,8 @@
               <w:rPr>
                 <w:noProof/>
                 <w:webHidden/>
+                <w:sz w:val="32"/>
+                <w:szCs w:val="32"/>
               </w:rPr>
               <w:fldChar w:fldCharType="begin"/>
             </w:r>
@@ -1105,6 +1236,8 @@
               <w:rPr>
                 <w:noProof/>
                 <w:webHidden/>
+                <w:sz w:val="32"/>
+                <w:szCs w:val="32"/>
               </w:rPr>
               <w:instrText xml:space="preserve"> PAGEREF _Toc147993636 \h </w:instrText>
             </w:r>
@@ -1112,12 +1245,16 @@
               <w:rPr>
                 <w:noProof/>
                 <w:webHidden/>
+                <w:sz w:val="32"/>
+                <w:szCs w:val="32"/>
               </w:rPr>
             </w:r>
             <w:r>
               <w:rPr>
                 <w:noProof/>
                 <w:webHidden/>
+                <w:sz w:val="32"/>
+                <w:szCs w:val="32"/>
               </w:rPr>
               <w:fldChar w:fldCharType="separate"/>
             </w:r>
@@ -1125,6 +1262,8 @@
               <w:rPr>
                 <w:noProof/>
                 <w:webHidden/>
+                <w:sz w:val="32"/>
+                <w:szCs w:val="32"/>
               </w:rPr>
               <w:t>2</w:t>
             </w:r>
@@ -1132,6 +1271,8 @@
               <w:rPr>
                 <w:noProof/>
                 <w:webHidden/>
+                <w:sz w:val="32"/>
+                <w:szCs w:val="32"/>
               </w:rPr>
               <w:fldChar w:fldCharType="end"/>
             </w:r>
@@ -1165,7 +1306,82 @@
       </w:r>
       <w:bookmarkEnd w:id="0"/>
     </w:p>
-    <w:p/>
+    <w:p>
+      <w:pPr>
+        <w:rPr>
+          <w:lang w:val="en-US"/>
+        </w:rPr>
+      </w:pPr>
+      <w:r>
+        <w:rPr>
+          <w:lang w:val="en-US"/>
+        </w:rPr>
+        <w:t xml:space="preserve">For Unreal Engine 5, I </w:t>
+      </w:r>
+      <w:r>
+        <w:rPr>
+          <w:lang w:val="en-US"/>
+        </w:rPr>
+        <w:t>did</w:t>
+      </w:r>
+      <w:r>
+        <w:rPr>
+          <w:lang w:val="en-US"/>
+        </w:rPr>
+        <w:t>n’t ha</w:t>
+      </w:r>
+      <w:r>
+        <w:rPr>
+          <w:lang w:val="en-US"/>
+        </w:rPr>
+        <w:t>d</w:t>
+      </w:r>
+      <w:r>
+        <w:rPr>
+          <w:lang w:val="en-US"/>
+        </w:rPr>
+        <w:t xml:space="preserve"> to  inform myself a lot</w:t>
+      </w:r>
+      <w:r>
+        <w:rPr>
+          <w:lang w:val="en-US"/>
+        </w:rPr>
+        <w:t xml:space="preserve">, as I already had some experience from start on. I watched a few videos </w:t>
+      </w:r>
+      <w:r>
+        <w:rPr>
+          <w:lang w:val="en-US"/>
+        </w:rPr>
+        <w:t>to get back the basic knowledge I have forgotten.</w:t>
+      </w:r>
+    </w:p>
+    <w:p>
+      <w:pPr>
+        <w:rPr>
+          <w:lang w:val="en-US"/>
+        </w:rPr>
+      </w:pPr>
+      <w:r>
+        <w:rPr>
+          <w:lang w:val="en-US"/>
+        </w:rPr>
+        <w:t>For Blender I was a total beginner. I had no experience. I asked a few mediamaticans at my workplace to give me tips and I had to watch a lot of YouTube tutorials.</w:t>
+      </w:r>
+    </w:p>
+    <w:p>
+      <w:pPr>
+        <w:rPr>
+          <w:lang w:val="en-US"/>
+        </w:rPr>
+      </w:pPr>
+    </w:p>
+    <w:p>
+      <w:pPr>
+        <w:rPr>
+          <w:lang w:val="en-US"/>
+        </w:rPr>
+      </w:pPr>
+    </w:p>
     <w:p>
       <w:pPr>
         <w:pStyle w:val="berschrift1"/>
@@ -1176,7 +1392,1014 @@
       </w:r>
       <w:bookmarkEnd w:id="1"/>
     </w:p>
-    <w:p/>
+    <w:tbl>
+      <w:tblPr>
+        <w:tblpPr w:leftFromText="141" w:rightFromText="141" w:vertAnchor="text" w:tblpX="230" w:tblpY="23"/>
+        <w:tblW w:w="9067" w:type="dxa"/>
+        <w:tblBorders>
+          <w:top w:val="single" w:sz="4" w:space="0" w:color="auto"/>
+          <w:left w:val="single" w:sz="4" w:space="0" w:color="auto"/>
+          <w:bottom w:val="single" w:sz="4" w:space="0" w:color="auto"/>
+          <w:right w:val="single" w:sz="4" w:space="0" w:color="auto"/>
+          <w:insideH w:val="single" w:sz="4" w:space="0" w:color="auto"/>
+          <w:insideV w:val="single" w:sz="4" w:space="0" w:color="auto"/>
+        </w:tblBorders>
+        <w:tblCellMar>
+          <w:left w:w="70" w:type="dxa"/>
+          <w:right w:w="70" w:type="dxa"/>
+        </w:tblCellMar>
+        <w:tblLook w:val="0000" w:firstRow="0" w:lastRow="0" w:firstColumn="0" w:lastColumn="0" w:noHBand="0" w:noVBand="0"/>
+      </w:tblPr>
+      <w:tblGrid>
+        <w:gridCol w:w="1271"/>
+        <w:gridCol w:w="1276"/>
+        <w:gridCol w:w="1843"/>
+        <w:gridCol w:w="4677"/>
+      </w:tblGrid>
+      <w:tr>
+        <w:tblPrEx>
+          <w:tblCellMar>
+            <w:top w:w="0" w:type="dxa"/>
+            <w:bottom w:w="0" w:type="dxa"/>
+          </w:tblCellMar>
+        </w:tblPrEx>
+        <w:trPr>
+          <w:trHeight w:val="1304"/>
+        </w:trPr>
+        <w:tc>
+          <w:tcPr>
+            <w:tcW w:w="1271" w:type="dxa"/>
+          </w:tcPr>
+          <w:p>
+            <w:r>
+              <w:t>Date</w:t>
+            </w:r>
+          </w:p>
+        </w:tc>
+        <w:tc>
+          <w:tcPr>
+            <w:tcW w:w="1276" w:type="dxa"/>
+          </w:tcPr>
+          <w:p>
+            <w:r>
+              <w:t>Time in min</w:t>
+            </w:r>
+          </w:p>
+        </w:tc>
+        <w:tc>
+          <w:tcPr>
+            <w:tcW w:w="1843" w:type="dxa"/>
+          </w:tcPr>
+          <w:p>
+            <w:r>
+              <w:t>Exercice</w:t>
+            </w:r>
+          </w:p>
+        </w:tc>
+        <w:tc>
+          <w:tcPr>
+            <w:tcW w:w="4677" w:type="dxa"/>
+          </w:tcPr>
+          <w:p>
+            <w:pPr>
+              <w:rPr>
+                <w:lang w:val="en-US"/>
+              </w:rPr>
+            </w:pPr>
+            <w:r>
+              <w:rPr>
+                <w:lang w:val="en-US"/>
+              </w:rPr>
+              <w:t>What has to be d</w:t>
+            </w:r>
+            <w:r>
+              <w:rPr>
+                <w:lang w:val="en-US"/>
+              </w:rPr>
+              <w:t>one</w:t>
+            </w:r>
+          </w:p>
+        </w:tc>
+      </w:tr>
+      <w:tr>
+        <w:tblPrEx>
+          <w:tblCellMar>
+            <w:top w:w="0" w:type="dxa"/>
+            <w:bottom w:w="0" w:type="dxa"/>
+          </w:tblCellMar>
+        </w:tblPrEx>
+        <w:trPr>
+          <w:trHeight w:val="796"/>
+        </w:trPr>
+        <w:tc>
+          <w:tcPr>
+            <w:tcW w:w="1271" w:type="dxa"/>
+          </w:tcPr>
+          <w:p>
+            <w:pPr>
+              <w:rPr>
+                <w:lang w:val="en-US"/>
+              </w:rPr>
+            </w:pPr>
+            <w:r>
+              <w:rPr>
+                <w:lang w:val="en-US"/>
+              </w:rPr>
+              <w:t>12.10</w:t>
+            </w:r>
+          </w:p>
+        </w:tc>
+        <w:tc>
+          <w:tcPr>
+            <w:tcW w:w="1276" w:type="dxa"/>
+          </w:tcPr>
+          <w:p>
+            <w:pPr>
+              <w:rPr>
+                <w:lang w:val="en-US"/>
+              </w:rPr>
+            </w:pPr>
+          </w:p>
+        </w:tc>
+        <w:tc>
+          <w:tcPr>
+            <w:tcW w:w="1843" w:type="dxa"/>
+          </w:tcPr>
+          <w:p>
+            <w:pPr>
+              <w:rPr>
+                <w:lang w:val="en-US"/>
+              </w:rPr>
+            </w:pPr>
+            <w:r>
+              <w:rPr>
+                <w:lang w:val="en-US"/>
+              </w:rPr>
+              <w:t>Documentation</w:t>
+            </w:r>
+          </w:p>
+        </w:tc>
+        <w:tc>
+          <w:tcPr>
+            <w:tcW w:w="4677" w:type="dxa"/>
+          </w:tcPr>
+          <w:p>
+            <w:pPr>
+              <w:rPr>
+                <w:lang w:val="en-US"/>
+              </w:rPr>
+            </w:pPr>
+            <w:r>
+              <w:rPr>
+                <w:lang w:val="en-US"/>
+              </w:rPr>
+              <w:t>Create a documentation</w:t>
+            </w:r>
+            <w:r>
+              <w:rPr>
+                <w:lang w:val="en-US"/>
+              </w:rPr>
+              <w:t xml:space="preserve"> file</w:t>
+            </w:r>
+            <w:r>
+              <w:rPr>
+                <w:lang w:val="en-US"/>
+              </w:rPr>
+              <w:t xml:space="preserve"> and </w:t>
+            </w:r>
+            <w:r>
+              <w:rPr>
+                <w:lang w:val="en-US"/>
+              </w:rPr>
+              <w:t>write something to IPERKA</w:t>
+            </w:r>
+          </w:p>
+        </w:tc>
+      </w:tr>
+      <w:tr>
+        <w:tblPrEx>
+          <w:tblCellMar>
+            <w:top w:w="0" w:type="dxa"/>
+            <w:bottom w:w="0" w:type="dxa"/>
+          </w:tblCellMar>
+        </w:tblPrEx>
+        <w:trPr>
+          <w:trHeight w:val="978"/>
+        </w:trPr>
+        <w:tc>
+          <w:tcPr>
+            <w:tcW w:w="1271" w:type="dxa"/>
+          </w:tcPr>
+          <w:p>
+            <w:pPr>
+              <w:rPr>
+                <w:lang w:val="en-US"/>
+              </w:rPr>
+            </w:pPr>
+            <w:r>
+              <w:rPr>
+                <w:lang w:val="en-US"/>
+              </w:rPr>
+              <w:t>13.10</w:t>
+            </w:r>
+          </w:p>
+        </w:tc>
+        <w:tc>
+          <w:tcPr>
+            <w:tcW w:w="1276" w:type="dxa"/>
+          </w:tcPr>
+          <w:p>
+            <w:pPr>
+              <w:rPr>
+                <w:lang w:val="en-US"/>
+              </w:rPr>
+            </w:pPr>
+          </w:p>
+        </w:tc>
+        <w:tc>
+          <w:tcPr>
+            <w:tcW w:w="1843" w:type="dxa"/>
+          </w:tcPr>
+          <w:p>
+            <w:pPr>
+              <w:rPr>
+                <w:lang w:val="en-US"/>
+              </w:rPr>
+            </w:pPr>
+            <w:r>
+              <w:rPr>
+                <w:lang w:val="en-US"/>
+              </w:rPr>
+              <w:t>Programming</w:t>
+            </w:r>
+          </w:p>
+        </w:tc>
+        <w:tc>
+          <w:tcPr>
+            <w:tcW w:w="4677" w:type="dxa"/>
+          </w:tcPr>
+          <w:p>
+            <w:pPr>
+              <w:rPr>
+                <w:lang w:val="en-US"/>
+              </w:rPr>
+            </w:pPr>
+            <w:r>
+              <w:rPr>
+                <w:lang w:val="en-US"/>
+              </w:rPr>
+              <w:t>Add a playable character?</w:t>
+            </w:r>
+          </w:p>
+          <w:p>
+            <w:pPr>
+              <w:rPr>
+                <w:lang w:val="en-US"/>
+              </w:rPr>
+            </w:pPr>
+            <w:r>
+              <w:rPr>
+                <w:lang w:val="en-US"/>
+              </w:rPr>
+              <w:t>Expand IPERKA</w:t>
+            </w:r>
+          </w:p>
+        </w:tc>
+      </w:tr>
+      <w:tr>
+        <w:tblPrEx>
+          <w:tblCellMar>
+            <w:top w:w="0" w:type="dxa"/>
+            <w:bottom w:w="0" w:type="dxa"/>
+          </w:tblCellMar>
+        </w:tblPrEx>
+        <w:trPr>
+          <w:trHeight w:val="991"/>
+        </w:trPr>
+        <w:tc>
+          <w:tcPr>
+            <w:tcW w:w="1271" w:type="dxa"/>
+          </w:tcPr>
+          <w:p>
+            <w:pPr>
+              <w:rPr>
+                <w:lang w:val="en-US"/>
+              </w:rPr>
+            </w:pPr>
+            <w:r>
+              <w:rPr>
+                <w:lang w:val="en-US"/>
+              </w:rPr>
+              <w:t>14.10</w:t>
+            </w:r>
+          </w:p>
+        </w:tc>
+        <w:tc>
+          <w:tcPr>
+            <w:tcW w:w="1276" w:type="dxa"/>
+          </w:tcPr>
+          <w:p>
+            <w:pPr>
+              <w:rPr>
+                <w:lang w:val="en-US"/>
+              </w:rPr>
+            </w:pPr>
+          </w:p>
+        </w:tc>
+        <w:tc>
+          <w:tcPr>
+            <w:tcW w:w="1843" w:type="dxa"/>
+          </w:tcPr>
+          <w:p>
+            <w:pPr>
+              <w:rPr>
+                <w:lang w:val="en-US"/>
+              </w:rPr>
+            </w:pPr>
+            <w:r>
+              <w:rPr>
+                <w:lang w:val="en-US"/>
+              </w:rPr>
+              <w:t>Programming</w:t>
+            </w:r>
+          </w:p>
+        </w:tc>
+        <w:tc>
+          <w:tcPr>
+            <w:tcW w:w="4677" w:type="dxa"/>
+          </w:tcPr>
+          <w:p>
+            <w:pPr>
+              <w:rPr>
+                <w:lang w:val="en-US"/>
+              </w:rPr>
+            </w:pPr>
+            <w:r>
+              <w:rPr>
+                <w:lang w:val="en-US"/>
+              </w:rPr>
+              <w:t xml:space="preserve">Create an entity and documentate afterwards </w:t>
+            </w:r>
+          </w:p>
+        </w:tc>
+      </w:tr>
+      <w:tr>
+        <w:tblPrEx>
+          <w:tblCellMar>
+            <w:top w:w="0" w:type="dxa"/>
+            <w:bottom w:w="0" w:type="dxa"/>
+          </w:tblCellMar>
+        </w:tblPrEx>
+        <w:trPr>
+          <w:trHeight w:val="991"/>
+        </w:trPr>
+        <w:tc>
+          <w:tcPr>
+            <w:tcW w:w="1271" w:type="dxa"/>
+          </w:tcPr>
+          <w:p>
+            <w:pPr>
+              <w:rPr>
+                <w:lang w:val="en-US"/>
+              </w:rPr>
+            </w:pPr>
+            <w:r>
+              <w:rPr>
+                <w:lang w:val="en-US"/>
+              </w:rPr>
+              <w:t>15.10</w:t>
+            </w:r>
+          </w:p>
+        </w:tc>
+        <w:tc>
+          <w:tcPr>
+            <w:tcW w:w="1276" w:type="dxa"/>
+          </w:tcPr>
+          <w:p>
+            <w:pPr>
+              <w:rPr>
+                <w:lang w:val="en-US"/>
+              </w:rPr>
+            </w:pPr>
+          </w:p>
+        </w:tc>
+        <w:tc>
+          <w:tcPr>
+            <w:tcW w:w="1843" w:type="dxa"/>
+          </w:tcPr>
+          <w:p>
+            <w:pPr>
+              <w:rPr>
+                <w:lang w:val="en-US"/>
+              </w:rPr>
+            </w:pPr>
+            <w:r>
+              <w:rPr>
+                <w:lang w:val="en-US"/>
+              </w:rPr>
+              <w:t>Blender</w:t>
+            </w:r>
+          </w:p>
+          <w:p>
+            <w:pPr>
+              <w:rPr>
+                <w:lang w:val="en-US"/>
+              </w:rPr>
+            </w:pPr>
+          </w:p>
+        </w:tc>
+        <w:tc>
+          <w:tcPr>
+            <w:tcW w:w="4677" w:type="dxa"/>
+          </w:tcPr>
+          <w:p>
+            <w:pPr>
+              <w:rPr>
+                <w:lang w:val="en-US"/>
+              </w:rPr>
+            </w:pPr>
+            <w:r>
+              <w:rPr>
+                <w:lang w:val="en-US"/>
+              </w:rPr>
+              <w:t>Create a World border and import it into the game</w:t>
+            </w:r>
+          </w:p>
+        </w:tc>
+      </w:tr>
+      <w:tr>
+        <w:tblPrEx>
+          <w:tblCellMar>
+            <w:top w:w="0" w:type="dxa"/>
+            <w:bottom w:w="0" w:type="dxa"/>
+          </w:tblCellMar>
+        </w:tblPrEx>
+        <w:trPr>
+          <w:trHeight w:val="781"/>
+        </w:trPr>
+        <w:tc>
+          <w:tcPr>
+            <w:tcW w:w="1271" w:type="dxa"/>
+          </w:tcPr>
+          <w:p>
+            <w:pPr>
+              <w:rPr>
+                <w:lang w:val="en-US"/>
+              </w:rPr>
+            </w:pPr>
+            <w:r>
+              <w:rPr>
+                <w:lang w:val="en-US"/>
+              </w:rPr>
+              <w:t>16.10</w:t>
+            </w:r>
+          </w:p>
+        </w:tc>
+        <w:tc>
+          <w:tcPr>
+            <w:tcW w:w="1276" w:type="dxa"/>
+          </w:tcPr>
+          <w:p>
+            <w:pPr>
+              <w:rPr>
+                <w:lang w:val="en-US"/>
+              </w:rPr>
+            </w:pPr>
+          </w:p>
+        </w:tc>
+        <w:tc>
+          <w:tcPr>
+            <w:tcW w:w="1843" w:type="dxa"/>
+          </w:tcPr>
+          <w:p>
+            <w:pPr>
+              <w:rPr>
+                <w:lang w:val="en-US"/>
+              </w:rPr>
+            </w:pPr>
+            <w:r>
+              <w:rPr>
+                <w:lang w:val="en-US"/>
+              </w:rPr>
+              <w:t>programming</w:t>
+            </w:r>
+          </w:p>
+        </w:tc>
+        <w:tc>
+          <w:tcPr>
+            <w:tcW w:w="4677" w:type="dxa"/>
+          </w:tcPr>
+          <w:p>
+            <w:pPr>
+              <w:rPr>
+                <w:lang w:val="en-US"/>
+              </w:rPr>
+            </w:pPr>
+            <w:r>
+              <w:rPr>
+                <w:lang w:val="en-US"/>
+              </w:rPr>
+              <w:t>Create a simple UI and add a health, stamina system</w:t>
+            </w:r>
+          </w:p>
+        </w:tc>
+      </w:tr>
+      <w:tr>
+        <w:tblPrEx>
+          <w:tblCellMar>
+            <w:top w:w="0" w:type="dxa"/>
+            <w:bottom w:w="0" w:type="dxa"/>
+          </w:tblCellMar>
+        </w:tblPrEx>
+        <w:trPr>
+          <w:trHeight w:val="687"/>
+        </w:trPr>
+        <w:tc>
+          <w:tcPr>
+            <w:tcW w:w="1271" w:type="dxa"/>
+          </w:tcPr>
+          <w:p>
+            <w:pPr>
+              <w:rPr>
+                <w:lang w:val="en-US"/>
+              </w:rPr>
+            </w:pPr>
+            <w:r>
+              <w:rPr>
+                <w:lang w:val="en-US"/>
+              </w:rPr>
+              <w:t>17.10</w:t>
+            </w:r>
+          </w:p>
+        </w:tc>
+        <w:tc>
+          <w:tcPr>
+            <w:tcW w:w="1276" w:type="dxa"/>
+          </w:tcPr>
+          <w:p>
+            <w:pPr>
+              <w:rPr>
+                <w:lang w:val="en-US"/>
+              </w:rPr>
+            </w:pPr>
+          </w:p>
+        </w:tc>
+        <w:tc>
+          <w:tcPr>
+            <w:tcW w:w="1843" w:type="dxa"/>
+          </w:tcPr>
+          <w:p>
+            <w:pPr>
+              <w:rPr>
+                <w:lang w:val="en-US"/>
+              </w:rPr>
+            </w:pPr>
+            <w:r>
+              <w:rPr>
+                <w:lang w:val="en-US"/>
+              </w:rPr>
+              <w:t>programming</w:t>
+            </w:r>
+          </w:p>
+        </w:tc>
+        <w:tc>
+          <w:tcPr>
+            <w:tcW w:w="4677" w:type="dxa"/>
+          </w:tcPr>
+          <w:p>
+            <w:pPr>
+              <w:rPr>
+                <w:lang w:val="en-US"/>
+              </w:rPr>
+            </w:pPr>
+            <w:r>
+              <w:rPr>
+                <w:lang w:val="en-US"/>
+              </w:rPr>
+              <w:t>Add collisions to all things that need it</w:t>
+            </w:r>
+          </w:p>
+        </w:tc>
+      </w:tr>
+      <w:tr>
+        <w:tblPrEx>
+          <w:tblCellMar>
+            <w:top w:w="0" w:type="dxa"/>
+            <w:bottom w:w="0" w:type="dxa"/>
+          </w:tblCellMar>
+        </w:tblPrEx>
+        <w:trPr>
+          <w:trHeight w:val="956"/>
+        </w:trPr>
+        <w:tc>
+          <w:tcPr>
+            <w:tcW w:w="1271" w:type="dxa"/>
+          </w:tcPr>
+          <w:p>
+            <w:pPr>
+              <w:rPr>
+                <w:lang w:val="en-US"/>
+              </w:rPr>
+            </w:pPr>
+            <w:r>
+              <w:rPr>
+                <w:lang w:val="en-US"/>
+              </w:rPr>
+              <w:t>18.10</w:t>
+            </w:r>
+          </w:p>
+        </w:tc>
+        <w:tc>
+          <w:tcPr>
+            <w:tcW w:w="1276" w:type="dxa"/>
+          </w:tcPr>
+          <w:p>
+            <w:pPr>
+              <w:rPr>
+                <w:lang w:val="en-US"/>
+              </w:rPr>
+            </w:pPr>
+          </w:p>
+        </w:tc>
+        <w:tc>
+          <w:tcPr>
+            <w:tcW w:w="1843" w:type="dxa"/>
+          </w:tcPr>
+          <w:p>
+            <w:pPr>
+              <w:rPr>
+                <w:lang w:val="en-US"/>
+              </w:rPr>
+            </w:pPr>
+            <w:r>
+              <w:rPr>
+                <w:lang w:val="en-US"/>
+              </w:rPr>
+              <w:t>programming</w:t>
+            </w:r>
+          </w:p>
+        </w:tc>
+        <w:tc>
+          <w:tcPr>
+            <w:tcW w:w="4677" w:type="dxa"/>
+          </w:tcPr>
+          <w:p>
+            <w:pPr>
+              <w:rPr>
+                <w:lang w:val="en-US"/>
+              </w:rPr>
+            </w:pPr>
+            <w:r>
+              <w:rPr>
+                <w:lang w:val="en-US"/>
+              </w:rPr>
+              <w:t>Expand the playable location or add a building</w:t>
+            </w:r>
+          </w:p>
+        </w:tc>
+      </w:tr>
+      <w:tr>
+        <w:tblPrEx>
+          <w:tblCellMar>
+            <w:top w:w="0" w:type="dxa"/>
+            <w:bottom w:w="0" w:type="dxa"/>
+          </w:tblCellMar>
+        </w:tblPrEx>
+        <w:trPr>
+          <w:trHeight w:val="969"/>
+        </w:trPr>
+        <w:tc>
+          <w:tcPr>
+            <w:tcW w:w="1271" w:type="dxa"/>
+          </w:tcPr>
+          <w:p>
+            <w:pPr>
+              <w:rPr>
+                <w:lang w:val="en-US"/>
+              </w:rPr>
+            </w:pPr>
+            <w:r>
+              <w:rPr>
+                <w:lang w:val="en-US"/>
+              </w:rPr>
+              <w:t>19.10</w:t>
+            </w:r>
+          </w:p>
+        </w:tc>
+        <w:tc>
+          <w:tcPr>
+            <w:tcW w:w="1276" w:type="dxa"/>
+          </w:tcPr>
+          <w:p>
+            <w:pPr>
+              <w:rPr>
+                <w:lang w:val="en-US"/>
+              </w:rPr>
+            </w:pPr>
+          </w:p>
+        </w:tc>
+        <w:tc>
+          <w:tcPr>
+            <w:tcW w:w="1843" w:type="dxa"/>
+          </w:tcPr>
+          <w:p>
+            <w:pPr>
+              <w:rPr>
+                <w:lang w:val="en-US"/>
+              </w:rPr>
+            </w:pPr>
+            <w:r>
+              <w:rPr>
+                <w:lang w:val="en-US"/>
+              </w:rPr>
+              <w:t>testing</w:t>
+            </w:r>
+          </w:p>
+        </w:tc>
+        <w:tc>
+          <w:tcPr>
+            <w:tcW w:w="4677" w:type="dxa"/>
+          </w:tcPr>
+          <w:p>
+            <w:pPr>
+              <w:rPr>
+                <w:lang w:val="en-US"/>
+              </w:rPr>
+            </w:pPr>
+            <w:r>
+              <w:rPr>
+                <w:lang w:val="en-US"/>
+              </w:rPr>
+              <w:t>If everything is done, start testing and debugging. Write down all problems.</w:t>
+            </w:r>
+          </w:p>
+        </w:tc>
+      </w:tr>
+      <w:tr>
+        <w:tblPrEx>
+          <w:tblCellMar>
+            <w:top w:w="0" w:type="dxa"/>
+            <w:bottom w:w="0" w:type="dxa"/>
+          </w:tblCellMar>
+        </w:tblPrEx>
+        <w:trPr>
+          <w:trHeight w:val="620"/>
+        </w:trPr>
+        <w:tc>
+          <w:tcPr>
+            <w:tcW w:w="1271" w:type="dxa"/>
+          </w:tcPr>
+          <w:p>
+            <w:pPr>
+              <w:rPr>
+                <w:lang w:val="en-US"/>
+              </w:rPr>
+            </w:pPr>
+            <w:r>
+              <w:rPr>
+                <w:lang w:val="en-US"/>
+              </w:rPr>
+              <w:t>20.10</w:t>
+            </w:r>
+          </w:p>
+        </w:tc>
+        <w:tc>
+          <w:tcPr>
+            <w:tcW w:w="1276" w:type="dxa"/>
+          </w:tcPr>
+          <w:p>
+            <w:pPr>
+              <w:rPr>
+                <w:lang w:val="en-US"/>
+              </w:rPr>
+            </w:pPr>
+          </w:p>
+        </w:tc>
+        <w:tc>
+          <w:tcPr>
+            <w:tcW w:w="1843" w:type="dxa"/>
+          </w:tcPr>
+          <w:p>
+            <w:pPr>
+              <w:rPr>
+                <w:lang w:val="en-US"/>
+              </w:rPr>
+            </w:pPr>
+            <w:r>
+              <w:rPr>
+                <w:lang w:val="en-US"/>
+              </w:rPr>
+              <w:t>debugging</w:t>
+            </w:r>
+          </w:p>
+        </w:tc>
+        <w:tc>
+          <w:tcPr>
+            <w:tcW w:w="4677" w:type="dxa"/>
+          </w:tcPr>
+          <w:p>
+            <w:pPr>
+              <w:rPr>
+                <w:lang w:val="en-US"/>
+              </w:rPr>
+            </w:pPr>
+            <w:r>
+              <w:rPr>
+                <w:lang w:val="en-US"/>
+              </w:rPr>
+              <w:t>Fix all the problems you can</w:t>
+            </w:r>
+            <w:r>
+              <w:rPr>
+                <w:lang w:val="en-US"/>
+              </w:rPr>
+              <w:t xml:space="preserve"> and write down how you did it.</w:t>
+            </w:r>
+          </w:p>
+        </w:tc>
+      </w:tr>
+      <w:tr>
+        <w:tblPrEx>
+          <w:tblCellMar>
+            <w:top w:w="0" w:type="dxa"/>
+            <w:bottom w:w="0" w:type="dxa"/>
+          </w:tblCellMar>
+        </w:tblPrEx>
+        <w:trPr>
+          <w:trHeight w:val="566"/>
+        </w:trPr>
+        <w:tc>
+          <w:tcPr>
+            <w:tcW w:w="1271" w:type="dxa"/>
+          </w:tcPr>
+          <w:p>
+            <w:pPr>
+              <w:rPr>
+                <w:lang w:val="en-US"/>
+              </w:rPr>
+            </w:pPr>
+            <w:r>
+              <w:rPr>
+                <w:lang w:val="en-US"/>
+              </w:rPr>
+              <w:lastRenderedPageBreak/>
+              <w:t>21.10</w:t>
+            </w:r>
+          </w:p>
+        </w:tc>
+        <w:tc>
+          <w:tcPr>
+            <w:tcW w:w="1276" w:type="dxa"/>
+          </w:tcPr>
+          <w:p>
+            <w:pPr>
+              <w:rPr>
+                <w:lang w:val="en-US"/>
+              </w:rPr>
+            </w:pPr>
+          </w:p>
+        </w:tc>
+        <w:tc>
+          <w:tcPr>
+            <w:tcW w:w="1843" w:type="dxa"/>
+          </w:tcPr>
+          <w:p>
+            <w:pPr>
+              <w:rPr>
+                <w:lang w:val="en-US"/>
+              </w:rPr>
+            </w:pPr>
+            <w:r>
+              <w:rPr>
+                <w:lang w:val="en-US"/>
+              </w:rPr>
+              <w:t>review</w:t>
+            </w:r>
+          </w:p>
+        </w:tc>
+        <w:tc>
+          <w:tcPr>
+            <w:tcW w:w="4677" w:type="dxa"/>
+          </w:tcPr>
+          <w:p>
+            <w:pPr>
+              <w:rPr>
+                <w:lang w:val="en-US"/>
+              </w:rPr>
+            </w:pPr>
+            <w:r>
+              <w:rPr>
+                <w:lang w:val="en-US"/>
+              </w:rPr>
+              <w:t>Review: Are you happy about the result?</w:t>
+            </w:r>
+          </w:p>
+          <w:p>
+            <w:pPr>
+              <w:rPr>
+                <w:lang w:val="en-US"/>
+              </w:rPr>
+            </w:pPr>
+            <w:r>
+              <w:rPr>
+                <w:lang w:val="en-US"/>
+              </w:rPr>
+              <w:t xml:space="preserve">              Do you want to add something?</w:t>
+            </w:r>
+          </w:p>
+        </w:tc>
+      </w:tr>
+      <w:tr>
+        <w:tblPrEx>
+          <w:tblCellMar>
+            <w:top w:w="0" w:type="dxa"/>
+            <w:bottom w:w="0" w:type="dxa"/>
+          </w:tblCellMar>
+        </w:tblPrEx>
+        <w:trPr>
+          <w:trHeight w:val="538"/>
+        </w:trPr>
+        <w:tc>
+          <w:tcPr>
+            <w:tcW w:w="1271" w:type="dxa"/>
+          </w:tcPr>
+          <w:p>
+            <w:pPr>
+              <w:rPr>
+                <w:lang w:val="en-US"/>
+              </w:rPr>
+            </w:pPr>
+            <w:r>
+              <w:rPr>
+                <w:lang w:val="en-US"/>
+              </w:rPr>
+              <w:t>22.10</w:t>
+            </w:r>
+          </w:p>
+        </w:tc>
+        <w:tc>
+          <w:tcPr>
+            <w:tcW w:w="1276" w:type="dxa"/>
+          </w:tcPr>
+          <w:p>
+            <w:pPr>
+              <w:rPr>
+                <w:lang w:val="en-US"/>
+              </w:rPr>
+            </w:pPr>
+          </w:p>
+        </w:tc>
+        <w:tc>
+          <w:tcPr>
+            <w:tcW w:w="1843" w:type="dxa"/>
+          </w:tcPr>
+          <w:p>
+            <w:pPr>
+              <w:rPr>
+                <w:lang w:val="en-US"/>
+              </w:rPr>
+            </w:pPr>
+            <w:r>
+              <w:rPr>
+                <w:lang w:val="en-US"/>
+              </w:rPr>
+              <w:t>upload</w:t>
+            </w:r>
+          </w:p>
+        </w:tc>
+        <w:tc>
+          <w:tcPr>
+            <w:tcW w:w="4677" w:type="dxa"/>
+          </w:tcPr>
+          <w:p>
+            <w:pPr>
+              <w:rPr>
+                <w:lang w:val="en-US"/>
+              </w:rPr>
+            </w:pPr>
+            <w:r>
+              <w:rPr>
+                <w:lang w:val="en-US"/>
+              </w:rPr>
+              <w:t xml:space="preserve">Upload the game and </w:t>
+            </w:r>
+            <w:r>
+              <w:rPr>
+                <w:lang w:val="en-US"/>
+              </w:rPr>
+              <w:t>finish the documentation.</w:t>
+            </w:r>
+          </w:p>
+        </w:tc>
+      </w:tr>
+    </w:tbl>
+    <w:p>
+      <w:pPr>
+        <w:rPr>
+          <w:lang w:val="en-US"/>
+        </w:rPr>
+      </w:pPr>
+    </w:p>
     <w:p>
       <w:pPr>
         <w:pStyle w:val="berschrift1"/>
@@ -1270,6 +2493,7 @@
         <w:docPartUnique/>
       </w:docPartObj>
     </w:sdtPr>
+    <w:sdtEndPr/>
     <w:sdtContent>
       <w:sdt>
         <w:sdtPr>
@@ -1279,19 +2503,33 @@
             <w:docPartUnique/>
           </w:docPartObj>
         </w:sdtPr>
+        <w:sdtEndPr/>
         <w:sdtContent>
           <w:p>
             <w:pPr>
               <w:pStyle w:val="Fuzeile"/>
             </w:pPr>
-            <w:fldSimple w:instr=" FILENAME   \* MERGEFORMAT ">
-              <w:r>
-                <w:rPr>
-                  <w:noProof/>
-                </w:rPr>
-                <w:t>Dokument1</w:t>
-              </w:r>
-            </w:fldSimple>
+            <w:r>
+              <w:fldChar w:fldCharType="begin"/>
+            </w:r>
+            <w:r>
+              <w:instrText xml:space="preserve"> FILENAME   \* MERGEFORMAT </w:instrText>
+            </w:r>
+            <w:r>
+              <w:fldChar w:fldCharType="separate"/>
+            </w:r>
+            <w:r>
+              <w:rPr>
+                <w:noProof/>
+              </w:rPr>
+              <w:t>Dokument1</w:t>
+            </w:r>
+            <w:r>
+              <w:rPr>
+                <w:noProof/>
+              </w:rPr>
+              <w:fldChar w:fldCharType="end"/>
+            </w:r>
             <w:r>
               <w:tab/>
             </w:r>
@@ -1306,6 +2544,7 @@
                 <w:dataBinding w:prefixMappings="xmlns:ns0='http://purl.org/dc/elements/1.1/' xmlns:ns1='http://schemas.openxmlformats.org/package/2006/metadata/core-properties' " w:xpath="/ns1:coreProperties[1]/ns0:creator[1]" w:storeItemID="{6C3C8BC8-F283-45AE-878A-BAB7291924A1}"/>
                 <w:text/>
               </w:sdtPr>
+              <w:sdtEndPr/>
               <w:sdtContent>
                 <w:r>
                   <w:t>Andrin Rüegg</w:t>
@@ -1510,7 +2749,7 @@
         </mc:Choice>
         <mc:Fallback>
           <w:pict>
-            <v:line w14:anchorId="79E0CF69" id="Gerader Verbinder 1" o:spid="_x0000_s1026" style="position:absolute;z-index:251659264;visibility:visible;mso-wrap-style:square;mso-wrap-distance-left:9pt;mso-wrap-distance-top:0;mso-wrap-distance-right:9pt;mso-wrap-distance-bottom:0;mso-position-horizontal:absolute;mso-position-horizontal-relative:text;mso-position-vertical:absolute;mso-position-vertical-relative:text" from="-4.25pt,18pt" to="463.15pt,18pt" o:gfxdata="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" strokecolor="#4472c4 [3204]" strokeweight=".5pt">
+            <v:line w14:anchorId="0348DAD3" id="Gerader Verbinder 1" o:spid="_x0000_s1026" style="position:absolute;z-index:251659264;visibility:visible;mso-wrap-style:square;mso-wrap-distance-left:9pt;mso-wrap-distance-top:0;mso-wrap-distance-right:9pt;mso-wrap-distance-bottom:0;mso-position-horizontal:absolute;mso-position-horizontal-relative:text;mso-position-vertical:absolute;mso-position-vertical-relative:text" from="-4.25pt,18pt" to="463.15pt,18pt" o:gfxdata="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" strokecolor="#4472c4 [3204]" strokeweight=".5pt">
               <v:stroke joinstyle="miter"/>
             </v:line>
           </w:pict>
@@ -2336,6 +3575,25 @@
       <w:u w:val="single"/>
     </w:rPr>
   </w:style>
+  <w:style w:type="paragraph" w:styleId="StandardWeb">
+    <w:name w:val="Normal (Web)"/>
+    <w:basedOn w:val="Standard"/>
+    <w:uiPriority w:val="99"/>
+    <w:semiHidden/>
+    <w:unhideWhenUsed/>
+    <w:rsid w:val="006F1C8A"/>
+    <w:pPr>
+      <w:spacing w:before="100" w:beforeAutospacing="1" w:after="100" w:afterAutospacing="1" w:line="240" w:lineRule="auto"/>
+    </w:pPr>
+    <w:rPr>
+      <w:rFonts w:ascii="Times New Roman" w:eastAsia="Times New Roman" w:hAnsi="Times New Roman" w:cs="Times New Roman"/>
+      <w:kern w:val="0"/>
+      <w:sz w:val="24"/>
+      <w:szCs w:val="24"/>
+      <w:lang w:eastAsia="de-DE"/>
+      <w14:ligatures w14:val="none"/>
+    </w:rPr>
+  </w:style>
 </w:styles>
 </file>
 
@@ -2374,13 +3632,6 @@
 
 <file path=word/glossary/fontTable.xml><?xml version="1.0" encoding="utf-8"?>
 <w:fonts xmlns:mc="http://schemas.openxmlformats.org/markup-compatibility/2006" xmlns:r="http://schemas.openxmlformats.org/officeDocument/2006/relationships" xmlns:w="http://schemas.openxmlformats.org/wordprocessingml/2006/main" xmlns:w14="http://schemas.microsoft.com/office/word/2010/wordml" xmlns:w15="http://schemas.microsoft.com/office/word/2012/wordml" xmlns:w16cex="http://schemas.microsoft.com/office/word/2018/wordml/cex" xmlns:w16cid="http://schemas.microsoft.com/office/word/2016/wordml/cid" xmlns:w16="http://schemas.microsoft.com/office/word/2018/wordml" xmlns:w16sdtdh="http://schemas.microsoft.com/office/word/2020/wordml/sdtdatahash" xmlns:w16se="http://schemas.microsoft.com/office/word/2015/wordml/symex" mc:Ignorable="w14 w15 w16se w16cid w16 w16cex w16sdtdh">
-  <w:font w:name="Times New Roman">
-    <w:panose1 w:val="02020603050405020304"/>
-    <w:charset w:val="00"/>
-    <w:family w:val="roman"/>
-    <w:pitch w:val="variable"/>
-    <w:sig w:usb0="E0002EFF" w:usb1="C000785B" w:usb2="00000009" w:usb3="00000000" w:csb0="000001FF" w:csb1="00000000"/>
-  </w:font>
   <w:font w:name="Calibri">
     <w:panose1 w:val="020F0502020204030204"/>
     <w:charset w:val="00"/>
@@ -2401,6 +3652,13 @@
     <w:family w:val="swiss"/>
     <w:pitch w:val="variable"/>
     <w:sig w:usb0="E4002EFF" w:usb1="C200247B" w:usb2="00000009" w:usb3="00000000" w:csb0="000001FF" w:csb1="00000000"/>
+  </w:font>
+  <w:font w:name="Times New Roman">
+    <w:panose1 w:val="02020603050405020304"/>
+    <w:charset w:val="00"/>
+    <w:family w:val="roman"/>
+    <w:pitch w:val="variable"/>
+    <w:sig w:usb0="E0002EFF" w:usb1="C000785B" w:usb2="00000009" w:usb3="00000000" w:csb0="000001FF" w:csb1="00000000"/>
   </w:font>
 </w:fonts>
 </file>
@@ -2423,6 +3681,7 @@
   <w:rsids>
     <w:rsidRoot w:val="0007794B"/>
     <w:rsid w:val="0007794B"/>
+    <w:rsid w:val="00283C42"/>
     <w:rsid w:val="00B9595E"/>
   </w:rsids>
   <m:mathPr>
@@ -2874,18 +4133,6 @@
     <w:semiHidden/>
     <w:unhideWhenUsed/>
   </w:style>
-  <w:style w:type="paragraph" w:customStyle="1" w:styleId="AA97769E95334FA4963250BA70BC32D7">
-    <w:name w:val="AA97769E95334FA4963250BA70BC32D7"/>
-    <w:rsid w:val="0007794B"/>
-  </w:style>
-  <w:style w:type="paragraph" w:customStyle="1" w:styleId="DD6569952257471BAEC1EF95A5D4990B">
-    <w:name w:val="DD6569952257471BAEC1EF95A5D4990B"/>
-    <w:rsid w:val="0007794B"/>
-  </w:style>
-  <w:style w:type="paragraph" w:customStyle="1" w:styleId="1570F19DA68A46DC8E4CC0FBBA3F05AB">
-    <w:name w:val="1570F19DA68A46DC8E4CC0FBBA3F05AB"/>
-    <w:rsid w:val="0007794B"/>
-  </w:style>
   <w:style w:type="character" w:styleId="Platzhaltertext">
     <w:name w:val="Placeholder Text"/>
     <w:basedOn w:val="Absatz-Standardschriftart"/>
@@ -2895,18 +4142,6 @@
     <w:rPr>
       <w:color w:val="808080"/>
     </w:rPr>
-  </w:style>
-  <w:style w:type="paragraph" w:customStyle="1" w:styleId="198C88F6A1E5497EAB0CA874C0DD85A8">
-    <w:name w:val="198C88F6A1E5497EAB0CA874C0DD85A8"/>
-    <w:rsid w:val="0007794B"/>
-  </w:style>
-  <w:style w:type="paragraph" w:customStyle="1" w:styleId="97FB1C54D0C846DA8950E3517E56F38B">
-    <w:name w:val="97FB1C54D0C846DA8950E3517E56F38B"/>
-    <w:rsid w:val="0007794B"/>
-  </w:style>
-  <w:style w:type="paragraph" w:customStyle="1" w:styleId="302AFBCC1554490A9896681045276455">
-    <w:name w:val="302AFBCC1554490A9896681045276455"/>
-    <w:rsid w:val="0007794B"/>
   </w:style>
 </w:styles>
 </file>

</xml_diff>